<commit_message>
complete 5-6 tasks and added task7
</commit_message>
<xml_diff>
--- a/Отчет_о_вып_заданиях_Струков_ПИ_I_1б.docx
+++ b/Отчет_о_вып_заданиях_Струков_ПИ_I_1б.docx
@@ -4464,6 +4464,7 @@
           <w:rFonts w:ascii="Times New Roman" w:hAnsi="Times New Roman"/>
           <w:sz w:val="28"/>
           <w:szCs w:val="28"/>
+          <w:lang w:val="ru-RU"/>
         </w:rPr>
       </w:pPr>
       <w:bookmarkStart w:id="3" w:name="_Toc323762013"/>
@@ -5121,22 +5122,7 @@
                 <w:szCs w:val="24"/>
                 <w:lang w:val="ru-RU"/>
               </w:rPr>
-              <w:t>Выполнение ранее написанного кода выделенного в функци</w:t>
-            </w:r>
-            <w:bookmarkStart w:id="7" w:name="_GoBack"/>
-            <w:bookmarkEnd w:id="7"/>
-            <w:r>
-              <w:rPr>
-                <w:rStyle w:val="a8"/>
-                <w:rFonts w:ascii="Times New Roman" w:hAnsi="Times New Roman"/>
-                <w:b w:val="0"/>
-                <w:bCs w:val="0"/>
-                <w:spacing w:val="-4"/>
-                <w:sz w:val="24"/>
-                <w:szCs w:val="24"/>
-                <w:lang w:val="ru-RU"/>
-              </w:rPr>
-              <w:t>ю</w:t>
+              <w:t>Выполнение ранее написанного кода выделенного в функцию</w:t>
             </w:r>
             <w:r>
               <w:rPr>
@@ -5514,9 +5500,19 @@
                 <w:bCs w:val="0"/>
                 <w:sz w:val="24"/>
                 <w:szCs w:val="24"/>
-                <w:lang w:val="ru-RU"/>
               </w:rPr>
             </w:pPr>
+            <w:r>
+              <w:rPr>
+                <w:rStyle w:val="a8"/>
+                <w:rFonts w:ascii="Times New Roman" w:hAnsi="Times New Roman"/>
+                <w:b w:val="0"/>
+                <w:bCs w:val="0"/>
+                <w:sz w:val="24"/>
+                <w:szCs w:val="24"/>
+              </w:rPr>
+              <w:t xml:space="preserve">if </w:t>
+            </w:r>
             <w:proofErr w:type="spellStart"/>
             <w:r>
               <w:rPr>
@@ -5526,9 +5522,8 @@
                 <w:bCs w:val="0"/>
                 <w:sz w:val="24"/>
                 <w:szCs w:val="24"/>
-                <w:lang w:val="ru-RU"/>
-              </w:rPr>
-              <w:t>if</w:t>
+              </w:rPr>
+              <w:t>is_exist</w:t>
             </w:r>
             <w:proofErr w:type="spellEnd"/>
             <w:r>
@@ -5539,33 +5534,6 @@
                 <w:bCs w:val="0"/>
                 <w:sz w:val="24"/>
                 <w:szCs w:val="24"/>
-                <w:lang w:val="ru-RU"/>
-              </w:rPr>
-              <w:t xml:space="preserve"> </w:t>
-            </w:r>
-            <w:proofErr w:type="spellStart"/>
-            <w:r>
-              <w:rPr>
-                <w:rStyle w:val="a8"/>
-                <w:rFonts w:ascii="Times New Roman" w:hAnsi="Times New Roman"/>
-                <w:b w:val="0"/>
-                <w:bCs w:val="0"/>
-                <w:sz w:val="24"/>
-                <w:szCs w:val="24"/>
-                <w:lang w:val="ru-RU"/>
-              </w:rPr>
-              <w:t>is_exist</w:t>
-            </w:r>
-            <w:proofErr w:type="spellEnd"/>
-            <w:r>
-              <w:rPr>
-                <w:rStyle w:val="a8"/>
-                <w:rFonts w:ascii="Times New Roman" w:hAnsi="Times New Roman"/>
-                <w:b w:val="0"/>
-                <w:bCs w:val="0"/>
-                <w:sz w:val="24"/>
-                <w:szCs w:val="24"/>
-                <w:lang w:val="ru-RU"/>
               </w:rPr>
               <w:t>:</w:t>
             </w:r>
@@ -6029,7 +5997,6 @@
           <w:bCs/>
           <w:sz w:val="28"/>
           <w:szCs w:val="28"/>
-          <w:lang w:val="ru-RU"/>
         </w:rPr>
       </w:pPr>
       <w:r>
@@ -6043,6 +6010,8 @@
         </w:rPr>
         <w:br w:type="page"/>
       </w:r>
+      <w:bookmarkStart w:id="7" w:name="_GoBack"/>
+      <w:bookmarkEnd w:id="7"/>
     </w:p>
     <w:p>
       <w:pPr>
@@ -6136,6 +6105,7 @@
           <w:color w:val="FF0000"/>
           <w:sz w:val="36"/>
           <w:szCs w:val="36"/>
+          <w:lang w:val="ru-RU"/>
         </w:rPr>
       </w:pPr>
       <w:r>
@@ -12642,7 +12612,6 @@
         </w:rPr>
         <w:t xml:space="preserve">3. дать заключительную фразу о том, какой вид программирования вам больше всего и почему </w:t>
       </w:r>
-      <w:proofErr w:type="gramStart"/>
       <w:r>
         <w:rPr>
           <w:rFonts w:ascii="Times New Roman" w:hAnsi="Times New Roman"/>
@@ -12653,21 +12622,8 @@
           <w:szCs w:val="36"/>
           <w:lang w:val="ru-RU"/>
         </w:rPr>
-        <w:t xml:space="preserve">понравился </w:t>
-      </w:r>
-      <w:r>
-        <w:rPr>
-          <w:rFonts w:ascii="Times New Roman" w:hAnsi="Times New Roman"/>
-          <w:i/>
-          <w:iCs/>
-          <w:color w:val="FF0000"/>
-          <w:sz w:val="36"/>
-          <w:szCs w:val="36"/>
-          <w:lang w:val="ru-RU"/>
-        </w:rPr>
-        <w:t>]</w:t>
-      </w:r>
-      <w:proofErr w:type="gramEnd"/>
+        <w:t>понравился]</w:t>
+      </w:r>
     </w:p>
     <w:p>
       <w:pPr>
@@ -13038,7 +12994,7 @@
         <v:path o:extrusionok="f" gradientshapeok="t" o:connecttype="rect"/>
         <o:lock v:ext="edit" aspectratio="t"/>
       </v:shapetype>
-      <v:shape id="_x0000_i1043" type="#_x0000_t75" style="width:960pt;height:10in;visibility:visible" o:bullet="t">
+      <v:shape id="_x0000_i1029" type="#_x0000_t75" style="width:960pt;height:10in;visibility:visible" o:bullet="t">
         <v:imagedata r:id="rId1" o:title="" croptop="22132f" cropbottom="40158f" cropleft="50185f" cropright="13520f"/>
       </v:shape>
     </w:pict>
@@ -15682,6 +15638,12 @@
 </file>
 
 <file path=customXml/item1.xml><?xml version="1.0" encoding="utf-8"?>
+<p:properties xmlns:p="http://schemas.microsoft.com/office/2006/metadata/properties" xmlns:xsi="http://www.w3.org/2001/XMLSchema-instance" xmlns:pc="http://schemas.microsoft.com/office/infopath/2007/PartnerControls">
+  <documentManagement/>
+</p:properties>
+</file>
+
+<file path=customXml/item2.xml><?xml version="1.0" encoding="utf-8"?>
 <ct:contentTypeSchema xmlns:ct="http://schemas.microsoft.com/office/2006/metadata/contentType" xmlns:ma="http://schemas.microsoft.com/office/2006/metadata/properties/metaAttributes" ct:_="" ma:_="" ma:contentTypeName="Документ" ma:contentTypeID="0x010100D935AC4B46C4FD4BA2BD0D1E86632FD2" ma:contentTypeVersion="4" ma:contentTypeDescription="Создание документа." ma:contentTypeScope="" ma:versionID="6fd8d7d55d9847349559417e28fd8569">
   <xsd:schema xmlns:xsd="http://www.w3.org/2001/XMLSchema" xmlns:xs="http://www.w3.org/2001/XMLSchema" xmlns:p="http://schemas.microsoft.com/office/2006/metadata/properties" xmlns:ns2="db8228eb-49aa-4a95-8dd7-b62c86af6244" targetNamespace="http://schemas.microsoft.com/office/2006/metadata/properties" ma:root="true" ma:fieldsID="736dc10472d7989b79d28aea7e30f3e9" ns2:_="">
     <xsd:import namespace="db8228eb-49aa-4a95-8dd7-b62c86af6244"/>
@@ -15825,12 +15787,6 @@
 </ct:contentTypeSchema>
 </file>
 
-<file path=customXml/item2.xml><?xml version="1.0" encoding="utf-8"?>
-<p:properties xmlns:p="http://schemas.microsoft.com/office/2006/metadata/properties" xmlns:xsi="http://www.w3.org/2001/XMLSchema-instance" xmlns:pc="http://schemas.microsoft.com/office/infopath/2007/PartnerControls">
-  <documentManagement/>
-</p:properties>
-</file>
-
 <file path=customXml/item3.xml><?xml version="1.0" encoding="utf-8"?>
 <?mso-contentType ?>
 <FormTemplates xmlns="http://schemas.microsoft.com/sharepoint/v3/contenttype/forms">
@@ -15845,6 +15801,15 @@
 </file>
 
 <file path=customXml/itemProps1.xml><?xml version="1.0" encoding="utf-8"?>
+<ds:datastoreItem xmlns:ds="http://schemas.openxmlformats.org/officeDocument/2006/customXml" ds:itemID="{21085544-4980-4983-9339-2585B5C2B8CB}">
+  <ds:schemaRefs>
+    <ds:schemaRef ds:uri="http://schemas.microsoft.com/office/2006/metadata/properties"/>
+    <ds:schemaRef ds:uri="http://schemas.microsoft.com/office/infopath/2007/PartnerControls"/>
+  </ds:schemaRefs>
+</ds:datastoreItem>
+</file>
+
+<file path=customXml/itemProps2.xml><?xml version="1.0" encoding="utf-8"?>
 <ds:datastoreItem xmlns:ds="http://schemas.openxmlformats.org/officeDocument/2006/customXml" ds:itemID="{84711C28-9AFA-437E-9455-F250791DE517}">
   <ds:schemaRefs>
     <ds:schemaRef ds:uri="http://schemas.microsoft.com/office/2006/metadata/contentType"/>
@@ -15862,15 +15827,6 @@
 </ds:datastoreItem>
 </file>
 
-<file path=customXml/itemProps2.xml><?xml version="1.0" encoding="utf-8"?>
-<ds:datastoreItem xmlns:ds="http://schemas.openxmlformats.org/officeDocument/2006/customXml" ds:itemID="{21085544-4980-4983-9339-2585B5C2B8CB}">
-  <ds:schemaRefs>
-    <ds:schemaRef ds:uri="http://schemas.microsoft.com/office/2006/metadata/properties"/>
-    <ds:schemaRef ds:uri="http://schemas.microsoft.com/office/infopath/2007/PartnerControls"/>
-  </ds:schemaRefs>
-</ds:datastoreItem>
-</file>
-
 <file path=customXml/itemProps3.xml><?xml version="1.0" encoding="utf-8"?>
 <ds:datastoreItem xmlns:ds="http://schemas.openxmlformats.org/officeDocument/2006/customXml" ds:itemID="{12A9C165-4BAE-4F11-AF94-9C5D6B30F301}">
   <ds:schemaRefs>
@@ -15880,7 +15836,7 @@
 </file>
 
 <file path=customXml/itemProps4.xml><?xml version="1.0" encoding="utf-8"?>
-<ds:datastoreItem xmlns:ds="http://schemas.openxmlformats.org/officeDocument/2006/customXml" ds:itemID="{416E4B95-B82C-4DCC-87F7-BB4982AB1212}">
+<ds:datastoreItem xmlns:ds="http://schemas.openxmlformats.org/officeDocument/2006/customXml" ds:itemID="{66C2FD38-D723-4411-8366-04C52C5F698D}">
   <ds:schemaRefs>
     <ds:schemaRef ds:uri="http://schemas.openxmlformats.org/officeDocument/2006/bibliography"/>
   </ds:schemaRefs>

</xml_diff>